<commit_message>
Add alternative solution for lab1_3 (chains)
</commit_message>
<xml_diff>
--- a/Отчет Самсонов.docx
+++ b/Отчет Самсонов.docx
@@ -4547,8 +4547,6 @@
         </w:rPr>
         <w:br w:type="page"/>
       </w:r>
-      <w:bookmarkStart w:id="1" w:name="_GoBack"/>
-      <w:bookmarkEnd w:id="1"/>
     </w:p>
     <w:p>
       <w:pPr>
@@ -4558,7 +4556,7 @@
           <w:lang w:val="ru-RU"/>
         </w:rPr>
       </w:pPr>
-      <w:bookmarkStart w:id="2" w:name="_Toc51803122"/>
+      <w:bookmarkStart w:id="1" w:name="_Toc51803122"/>
       <w:r>
         <w:rPr>
           <w:rFonts w:cstheme="minorHAnsi"/>
@@ -4567,56 +4565,56 @@
         <w:lastRenderedPageBreak/>
         <w:t>Задачи</w:t>
       </w:r>
+      <w:bookmarkEnd w:id="1"/>
+    </w:p>
+    <w:p>
+      <w:pPr>
+        <w:pStyle w:val="2"/>
+        <w:rPr>
+          <w:rFonts w:cstheme="minorHAnsi"/>
+          <w:lang w:val="ru-RU"/>
+        </w:rPr>
+      </w:pPr>
+      <w:bookmarkStart w:id="2" w:name="_Toc51803123"/>
+      <w:r>
+        <w:rPr>
+          <w:rFonts w:cstheme="minorHAnsi"/>
+          <w:lang w:val="ru-RU"/>
+        </w:rPr>
+        <w:t>Задание 1</w:t>
+      </w:r>
+      <w:r>
+        <w:rPr>
+          <w:rFonts w:cstheme="minorHAnsi"/>
+          <w:lang w:val="ru-RU"/>
+        </w:rPr>
+        <w:t xml:space="preserve">. </w:t>
+      </w:r>
+      <w:r>
+        <w:rPr>
+          <w:rFonts w:cstheme="minorHAnsi"/>
+        </w:rPr>
+        <w:t>LinearLayout</w:t>
+      </w:r>
       <w:bookmarkEnd w:id="2"/>
     </w:p>
     <w:p>
       <w:pPr>
-        <w:pStyle w:val="2"/>
-        <w:rPr>
-          <w:rFonts w:cstheme="minorHAnsi"/>
-          <w:lang w:val="ru-RU"/>
-        </w:rPr>
-      </w:pPr>
-      <w:bookmarkStart w:id="3" w:name="_Toc51803123"/>
-      <w:r>
-        <w:rPr>
-          <w:rFonts w:cstheme="minorHAnsi"/>
-          <w:lang w:val="ru-RU"/>
-        </w:rPr>
-        <w:t>Задание 1</w:t>
-      </w:r>
-      <w:r>
-        <w:rPr>
-          <w:rFonts w:cstheme="minorHAnsi"/>
-          <w:lang w:val="ru-RU"/>
-        </w:rPr>
-        <w:t xml:space="preserve">. </w:t>
-      </w:r>
-      <w:r>
-        <w:rPr>
-          <w:rFonts w:cstheme="minorHAnsi"/>
-        </w:rPr>
-        <w:t>LinearLayout</w:t>
+        <w:pStyle w:val="3"/>
+        <w:rPr>
+          <w:rFonts w:cstheme="minorHAnsi"/>
+          <w:lang w:val="ru-RU"/>
+        </w:rPr>
+      </w:pPr>
+      <w:bookmarkStart w:id="3" w:name="_Toc51803124"/>
+      <w:r>
+        <w:rPr>
+          <w:rFonts w:cstheme="minorHAnsi"/>
+          <w:lang w:val="ru-RU"/>
+        </w:rPr>
+        <w:t>Формулировка</w:t>
       </w:r>
       <w:bookmarkEnd w:id="3"/>
-    </w:p>
-    <w:p>
-      <w:pPr>
-        <w:pStyle w:val="3"/>
-        <w:rPr>
-          <w:rFonts w:cstheme="minorHAnsi"/>
-          <w:lang w:val="ru-RU"/>
-        </w:rPr>
-      </w:pPr>
-      <w:bookmarkStart w:id="4" w:name="_Toc51803124"/>
-      <w:r>
-        <w:rPr>
-          <w:rFonts w:cstheme="minorHAnsi"/>
-          <w:lang w:val="ru-RU"/>
-        </w:rPr>
-        <w:t>Формулировка</w:t>
-      </w:r>
-      <w:bookmarkEnd w:id="4"/>
     </w:p>
     <w:p>
       <w:pPr>
@@ -4731,7 +4729,7 @@
           <w:lang w:val="ru-RU"/>
         </w:rPr>
       </w:pPr>
-      <w:bookmarkStart w:id="5" w:name="_Toc51803143"/>
+      <w:bookmarkStart w:id="4" w:name="_Toc51803143"/>
       <w:r>
         <w:rPr>
           <w:rFonts w:cstheme="minorHAnsi"/>
@@ -4804,25 +4802,25 @@
         </w:rPr>
         <w:t>. Макет экрана для задания</w:t>
       </w:r>
+      <w:bookmarkEnd w:id="4"/>
+    </w:p>
+    <w:p>
+      <w:pPr>
+        <w:pStyle w:val="3"/>
+        <w:rPr>
+          <w:rFonts w:cstheme="minorHAnsi"/>
+          <w:lang w:val="ru-RU"/>
+        </w:rPr>
+      </w:pPr>
+      <w:bookmarkStart w:id="5" w:name="_Toc51803125"/>
+      <w:r>
+        <w:rPr>
+          <w:rFonts w:cstheme="minorHAnsi"/>
+          <w:lang w:val="ru-RU"/>
+        </w:rPr>
+        <w:t>Ход работы</w:t>
+      </w:r>
       <w:bookmarkEnd w:id="5"/>
-    </w:p>
-    <w:p>
-      <w:pPr>
-        <w:pStyle w:val="3"/>
-        <w:rPr>
-          <w:rFonts w:cstheme="minorHAnsi"/>
-          <w:lang w:val="ru-RU"/>
-        </w:rPr>
-      </w:pPr>
-      <w:bookmarkStart w:id="6" w:name="_Toc51803125"/>
-      <w:r>
-        <w:rPr>
-          <w:rFonts w:cstheme="minorHAnsi"/>
-          <w:lang w:val="ru-RU"/>
-        </w:rPr>
-        <w:t>Ход работы</w:t>
-      </w:r>
-      <w:bookmarkEnd w:id="6"/>
     </w:p>
     <w:p>
       <w:pPr>
@@ -4923,7 +4921,7 @@
           <w:lang w:val="ru-RU"/>
         </w:rPr>
       </w:pPr>
-      <w:bookmarkStart w:id="7" w:name="_Toc51803144"/>
+      <w:bookmarkStart w:id="6" w:name="_Toc51803144"/>
       <w:r>
         <w:rPr>
           <w:rFonts w:cstheme="minorHAnsi"/>
@@ -4980,6 +4978,7 @@
         <w:rPr>
           <w:rFonts w:cstheme="minorHAnsi"/>
           <w:noProof/>
+          <w:lang w:val="ru-RU"/>
         </w:rPr>
         <w:t>2</w:t>
       </w:r>
@@ -4997,7 +4996,7 @@
         </w:rPr>
         <w:t>. Выбор макета приложения</w:t>
       </w:r>
-      <w:bookmarkEnd w:id="7"/>
+      <w:bookmarkEnd w:id="6"/>
     </w:p>
     <w:p>
       <w:pPr>
@@ -5073,7 +5072,7 @@
           <w:lang w:val="ru-RU"/>
         </w:rPr>
       </w:pPr>
-      <w:bookmarkStart w:id="8" w:name="_Toc51803145"/>
+      <w:bookmarkStart w:id="7" w:name="_Toc51803145"/>
       <w:r>
         <w:rPr>
           <w:rFonts w:cstheme="minorHAnsi"/>
@@ -5130,6 +5129,7 @@
         <w:rPr>
           <w:rFonts w:cstheme="minorHAnsi"/>
           <w:noProof/>
+          <w:lang w:val="ru-RU"/>
         </w:rPr>
         <w:t>3</w:t>
       </w:r>
@@ -5146,7 +5146,7 @@
         </w:rPr>
         <w:t>. Настройка рабочего каталога</w:t>
       </w:r>
-      <w:bookmarkEnd w:id="8"/>
+      <w:bookmarkEnd w:id="7"/>
     </w:p>
     <w:p>
       <w:pPr>
@@ -5263,7 +5263,7 @@
           <w:lang w:val="ru-RU"/>
         </w:rPr>
       </w:pPr>
-      <w:bookmarkStart w:id="9" w:name="_Toc51803146"/>
+      <w:bookmarkStart w:id="8" w:name="_Toc51803146"/>
       <w:r>
         <w:rPr>
           <w:rFonts w:cstheme="minorHAnsi"/>
@@ -5320,6 +5320,7 @@
         <w:rPr>
           <w:rFonts w:cstheme="minorHAnsi"/>
           <w:noProof/>
+          <w:lang w:val="ru-RU"/>
         </w:rPr>
         <w:t>4</w:t>
       </w:r>
@@ -5365,7 +5366,7 @@
         </w:rPr>
         <w:t>-а по умолчанию</w:t>
       </w:r>
-      <w:bookmarkEnd w:id="9"/>
+      <w:bookmarkEnd w:id="8"/>
     </w:p>
     <w:p>
       <w:pPr>
@@ -5578,7 +5579,7 @@
           <w:lang w:val="ru-RU"/>
         </w:rPr>
       </w:pPr>
-      <w:bookmarkStart w:id="10" w:name="_Toc51803147"/>
+      <w:bookmarkStart w:id="9" w:name="_Toc51803147"/>
       <w:r>
         <w:rPr>
           <w:rFonts w:cstheme="minorHAnsi"/>
@@ -5635,6 +5636,7 @@
         <w:rPr>
           <w:rFonts w:cstheme="minorHAnsi"/>
           <w:noProof/>
+          <w:lang w:val="ru-RU"/>
         </w:rPr>
         <w:t>5</w:t>
       </w:r>
@@ -5652,7 +5654,7 @@
         </w:rPr>
         <w:t>. Общий вид размещения</w:t>
       </w:r>
-      <w:bookmarkEnd w:id="10"/>
+      <w:bookmarkEnd w:id="9"/>
     </w:p>
     <w:p>
       <w:pPr>
@@ -5756,7 +5758,7 @@
           <w:lang w:val="ru-RU"/>
         </w:rPr>
       </w:pPr>
-      <w:bookmarkStart w:id="11" w:name="_Toc51803148"/>
+      <w:bookmarkStart w:id="10" w:name="_Toc51803148"/>
       <w:r>
         <w:rPr>
           <w:rFonts w:cstheme="minorHAnsi"/>
@@ -5813,6 +5815,7 @@
         <w:rPr>
           <w:rFonts w:cstheme="minorHAnsi"/>
           <w:noProof/>
+          <w:lang w:val="ru-RU"/>
         </w:rPr>
         <w:t>6</w:t>
       </w:r>
@@ -5829,7 +5832,7 @@
         </w:rPr>
         <w:t>. Настройка полей активных элементов</w:t>
       </w:r>
-      <w:bookmarkEnd w:id="11"/>
+      <w:bookmarkEnd w:id="10"/>
     </w:p>
     <w:p>
       <w:pPr>
@@ -5925,7 +5928,7 @@
           <w:lang w:val="ru-RU"/>
         </w:rPr>
       </w:pPr>
-      <w:bookmarkStart w:id="12" w:name="_Toc51803149"/>
+      <w:bookmarkStart w:id="11" w:name="_Toc51803149"/>
       <w:r>
         <w:rPr>
           <w:rFonts w:cstheme="minorHAnsi"/>
@@ -5982,6 +5985,7 @@
         <w:rPr>
           <w:rFonts w:cstheme="minorHAnsi"/>
           <w:noProof/>
+          <w:lang w:val="ru-RU"/>
         </w:rPr>
         <w:t>7</w:t>
       </w:r>
@@ -5998,7 +6002,7 @@
         </w:rPr>
         <w:t>. Предупреждения среды</w:t>
       </w:r>
-      <w:bookmarkEnd w:id="12"/>
+      <w:bookmarkEnd w:id="11"/>
     </w:p>
     <w:p>
       <w:pPr>
@@ -6131,7 +6135,7 @@
           <w:lang w:val="ru-RU"/>
         </w:rPr>
       </w:pPr>
-      <w:bookmarkStart w:id="13" w:name="_Toc51803150"/>
+      <w:bookmarkStart w:id="12" w:name="_Toc51803150"/>
       <w:r>
         <w:rPr>
           <w:rFonts w:cstheme="minorHAnsi"/>
@@ -6205,7 +6209,7 @@
         </w:rPr>
         <w:t>.Добавление описаний в файл ресурсов</w:t>
       </w:r>
-      <w:bookmarkEnd w:id="13"/>
+      <w:bookmarkEnd w:id="12"/>
     </w:p>
     <w:p>
       <w:pPr>
@@ -6344,7 +6348,7 @@
           <w:lang w:val="ru-RU"/>
         </w:rPr>
       </w:pPr>
-      <w:bookmarkStart w:id="14" w:name="_Toc51803151"/>
+      <w:bookmarkStart w:id="13" w:name="_Toc51803151"/>
       <w:r>
         <w:rPr>
           <w:rFonts w:cstheme="minorHAnsi"/>
@@ -6417,7 +6421,7 @@
         </w:rPr>
         <w:t>. Предупреждения о вложенных весах</w:t>
       </w:r>
-      <w:bookmarkEnd w:id="14"/>
+      <w:bookmarkEnd w:id="13"/>
     </w:p>
     <w:p>
       <w:pPr>
@@ -6442,7 +6446,7 @@
           <w:lang w:val="ru-RU"/>
         </w:rPr>
       </w:pPr>
-      <w:bookmarkStart w:id="15" w:name="_Toc51803126"/>
+      <w:bookmarkStart w:id="14" w:name="_Toc51803126"/>
       <w:r>
         <w:rPr>
           <w:rFonts w:cstheme="minorHAnsi"/>
@@ -6464,84 +6468,84 @@
         </w:rPr>
         <w:t>ConstraintLayout</w:t>
       </w:r>
+      <w:bookmarkEnd w:id="14"/>
+    </w:p>
+    <w:p>
+      <w:pPr>
+        <w:pStyle w:val="3"/>
+        <w:rPr>
+          <w:rFonts w:cstheme="minorHAnsi"/>
+          <w:lang w:val="ru-RU"/>
+        </w:rPr>
+      </w:pPr>
+      <w:bookmarkStart w:id="15" w:name="_Toc51803127"/>
+      <w:r>
+        <w:rPr>
+          <w:rFonts w:cstheme="minorHAnsi"/>
+          <w:lang w:val="ru-RU"/>
+        </w:rPr>
+        <w:t>Формулировка</w:t>
+      </w:r>
       <w:bookmarkEnd w:id="15"/>
     </w:p>
     <w:p>
       <w:pPr>
+        <w:rPr>
+          <w:rFonts w:cstheme="minorHAnsi"/>
+          <w:lang w:val="ru-RU"/>
+        </w:rPr>
+      </w:pPr>
+      <w:r>
+        <w:rPr>
+          <w:rFonts w:cstheme="minorHAnsi"/>
+          <w:lang w:val="ru-RU"/>
+        </w:rPr>
+        <w:t xml:space="preserve">Создайте </w:t>
+      </w:r>
+      <w:r>
+        <w:rPr>
+          <w:rFonts w:cstheme="minorHAnsi"/>
+        </w:rPr>
+        <w:t>layout</w:t>
+      </w:r>
+      <w:r>
+        <w:rPr>
+          <w:rFonts w:cstheme="minorHAnsi"/>
+          <w:lang w:val="ru-RU"/>
+        </w:rPr>
+        <w:t xml:space="preserve">-ресурсы для макета (см. задание 1) с использованием </w:t>
+      </w:r>
+      <w:r>
+        <w:rPr>
+          <w:rFonts w:cstheme="minorHAnsi"/>
+        </w:rPr>
+        <w:t>ConstraintLayout</w:t>
+      </w:r>
+      <w:r>
+        <w:rPr>
+          <w:rFonts w:cstheme="minorHAnsi"/>
+          <w:lang w:val="ru-RU"/>
+        </w:rPr>
+        <w:t>.</w:t>
+      </w:r>
+    </w:p>
+    <w:p>
+      <w:pPr>
         <w:pStyle w:val="3"/>
         <w:rPr>
           <w:rFonts w:cstheme="minorHAnsi"/>
           <w:lang w:val="ru-RU"/>
         </w:rPr>
       </w:pPr>
-      <w:bookmarkStart w:id="16" w:name="_Toc51803127"/>
-      <w:r>
-        <w:rPr>
-          <w:rFonts w:cstheme="minorHAnsi"/>
-          <w:lang w:val="ru-RU"/>
-        </w:rPr>
-        <w:t>Формулировка</w:t>
+      <w:bookmarkStart w:id="16" w:name="_Toc51803128"/>
+      <w:r>
+        <w:rPr>
+          <w:rFonts w:cstheme="minorHAnsi"/>
+          <w:lang w:val="ru-RU"/>
+        </w:rPr>
+        <w:t>Ход работы</w:t>
       </w:r>
       <w:bookmarkEnd w:id="16"/>
-    </w:p>
-    <w:p>
-      <w:pPr>
-        <w:rPr>
-          <w:rFonts w:cstheme="minorHAnsi"/>
-          <w:lang w:val="ru-RU"/>
-        </w:rPr>
-      </w:pPr>
-      <w:r>
-        <w:rPr>
-          <w:rFonts w:cstheme="minorHAnsi"/>
-          <w:lang w:val="ru-RU"/>
-        </w:rPr>
-        <w:t xml:space="preserve">Создайте </w:t>
-      </w:r>
-      <w:r>
-        <w:rPr>
-          <w:rFonts w:cstheme="minorHAnsi"/>
-        </w:rPr>
-        <w:t>layout</w:t>
-      </w:r>
-      <w:r>
-        <w:rPr>
-          <w:rFonts w:cstheme="minorHAnsi"/>
-          <w:lang w:val="ru-RU"/>
-        </w:rPr>
-        <w:t xml:space="preserve">-ресурсы для макета (см. задание 1) с использованием </w:t>
-      </w:r>
-      <w:r>
-        <w:rPr>
-          <w:rFonts w:cstheme="minorHAnsi"/>
-        </w:rPr>
-        <w:t>ConstraintLayout</w:t>
-      </w:r>
-      <w:r>
-        <w:rPr>
-          <w:rFonts w:cstheme="minorHAnsi"/>
-          <w:lang w:val="ru-RU"/>
-        </w:rPr>
-        <w:t>.</w:t>
-      </w:r>
-    </w:p>
-    <w:p>
-      <w:pPr>
-        <w:pStyle w:val="3"/>
-        <w:rPr>
-          <w:rFonts w:cstheme="minorHAnsi"/>
-          <w:lang w:val="ru-RU"/>
-        </w:rPr>
-      </w:pPr>
-      <w:bookmarkStart w:id="17" w:name="_Toc51803128"/>
-      <w:r>
-        <w:rPr>
-          <w:rFonts w:cstheme="minorHAnsi"/>
-          <w:lang w:val="ru-RU"/>
-        </w:rPr>
-        <w:t>Ход работы</w:t>
-      </w:r>
-      <w:bookmarkEnd w:id="17"/>
     </w:p>
     <w:p>
       <w:pPr>
@@ -6703,7 +6707,7 @@
           <w:lang w:val="ru-RU"/>
         </w:rPr>
       </w:pPr>
-      <w:bookmarkStart w:id="18" w:name="_Toc51803152"/>
+      <w:bookmarkStart w:id="17" w:name="_Toc51803152"/>
       <w:r>
         <w:rPr>
           <w:rFonts w:cstheme="minorHAnsi"/>
@@ -6760,6 +6764,7 @@
         <w:rPr>
           <w:rFonts w:cstheme="minorHAnsi"/>
           <w:noProof/>
+          <w:lang w:val="ru-RU"/>
         </w:rPr>
         <w:t>10</w:t>
       </w:r>
@@ -6777,7 +6782,7 @@
         </w:rPr>
         <w:t>. Заготовка под размещение</w:t>
       </w:r>
-      <w:bookmarkEnd w:id="18"/>
+      <w:bookmarkEnd w:id="17"/>
     </w:p>
     <w:p>
       <w:pPr>
@@ -6865,7 +6870,7 @@
           <w:lang w:val="ru-RU"/>
         </w:rPr>
       </w:pPr>
-      <w:bookmarkStart w:id="19" w:name="_Toc51803153"/>
+      <w:bookmarkStart w:id="18" w:name="_Toc51803153"/>
       <w:r>
         <w:rPr>
           <w:rFonts w:cstheme="minorHAnsi"/>
@@ -6938,7 +6943,7 @@
         </w:rPr>
         <w:t>. Формирование цепочек</w:t>
       </w:r>
-      <w:bookmarkEnd w:id="19"/>
+      <w:bookmarkEnd w:id="18"/>
     </w:p>
     <w:p>
       <w:pPr>
@@ -7013,7 +7018,7 @@
           <w:lang w:val="ru-RU"/>
         </w:rPr>
       </w:pPr>
-      <w:bookmarkStart w:id="20" w:name="_Toc51803154"/>
+      <w:bookmarkStart w:id="19" w:name="_Toc51803154"/>
       <w:r>
         <w:rPr>
           <w:rFonts w:cstheme="minorHAnsi"/>
@@ -7070,6 +7075,7 @@
         <w:rPr>
           <w:rFonts w:cstheme="minorHAnsi"/>
           <w:noProof/>
+          <w:lang w:val="ru-RU"/>
         </w:rPr>
         <w:t>12</w:t>
       </w:r>
@@ -7086,7 +7092,7 @@
         </w:rPr>
         <w:t>. Привязка элементов между собой</w:t>
       </w:r>
-      <w:bookmarkEnd w:id="20"/>
+      <w:bookmarkEnd w:id="19"/>
     </w:p>
     <w:p>
       <w:pPr>
@@ -7155,6 +7161,66 @@
           <w:rFonts w:cstheme="minorHAnsi"/>
           <w:lang w:val="ru-RU"/>
         </w:rPr>
+        <w:t xml:space="preserve">. Дополняем </w:t>
+      </w:r>
+      <w:r>
+        <w:rPr>
+          <w:rFonts w:cstheme="minorHAnsi"/>
+        </w:rPr>
+        <w:t>XML</w:t>
+      </w:r>
+      <w:r>
+        <w:rPr>
+          <w:rFonts w:cstheme="minorHAnsi"/>
+          <w:lang w:val="ru-RU"/>
+        </w:rPr>
+        <w:t>-</w:t>
+      </w:r>
+      <w:r>
+        <w:rPr>
+          <w:rFonts w:cstheme="minorHAnsi"/>
+          <w:lang w:val="ru-RU"/>
+        </w:rPr>
+        <w:t xml:space="preserve">файл строчкой </w:t>
+      </w:r>
+      <w:proofErr w:type="spellStart"/>
+      <w:proofErr w:type="gramStart"/>
+      <w:r>
+        <w:rPr>
+          <w:rFonts w:cstheme="minorHAnsi"/>
+          <w:i/>
+        </w:rPr>
+        <w:t>tools:ignore</w:t>
+      </w:r>
+      <w:proofErr w:type="spellEnd"/>
+      <w:proofErr w:type="gramEnd"/>
+      <w:r>
+        <w:rPr>
+          <w:rFonts w:cstheme="minorHAnsi"/>
+          <w:i/>
+        </w:rPr>
+        <w:t>=”</w:t>
+      </w:r>
+      <w:proofErr w:type="spellStart"/>
+      <w:r>
+        <w:rPr>
+          <w:rFonts w:cstheme="minorHAnsi"/>
+          <w:i/>
+        </w:rPr>
+        <w:t>MissingConstraints</w:t>
+      </w:r>
+      <w:proofErr w:type="spellEnd"/>
+      <w:r>
+        <w:rPr>
+          <w:rFonts w:cstheme="minorHAnsi"/>
+          <w:i/>
+        </w:rPr>
+        <w:t>”</w:t>
+      </w:r>
+      <w:r>
+        <w:rPr>
+          <w:rFonts w:cstheme="minorHAnsi"/>
+        </w:rPr>
         <w:t xml:space="preserve"> </w:t>
       </w:r>
       <w:r>
@@ -7162,27 +7228,13 @@
           <w:rFonts w:cstheme="minorHAnsi"/>
           <w:lang w:val="ru-RU"/>
         </w:rPr>
-        <w:br/>
-      </w:r>
-      <w:r>
-        <w:rPr>
-          <w:rFonts w:cstheme="minorHAnsi"/>
-          <w:lang w:val="ru-RU"/>
-        </w:rPr>
-        <w:t xml:space="preserve">(дополнительно привязываем </w:t>
-      </w:r>
-      <w:r>
-        <w:rPr>
-          <w:rFonts w:cstheme="minorHAnsi"/>
-        </w:rPr>
-        <w:t>space</w:t>
-      </w:r>
-      <w:r>
-        <w:rPr>
-          <w:rFonts w:cstheme="minorHAnsi"/>
-          <w:lang w:val="ru-RU"/>
-        </w:rPr>
-        <w:t>2, чтобы устранить ошибку отсутствия привязки).</w:t>
+        <w:t xml:space="preserve">для </w:t>
+      </w:r>
+      <w:r>
+        <w:rPr>
+          <w:rFonts w:cstheme="minorHAnsi"/>
+        </w:rPr>
+        <w:t>space2.</w:t>
       </w:r>
     </w:p>
     <w:p>
@@ -7190,19 +7242,19 @@
         <w:keepNext/>
         <w:rPr>
           <w:rFonts w:cstheme="minorHAnsi"/>
-        </w:rPr>
-      </w:pPr>
-      <w:r>
-        <w:rPr>
-          <w:rFonts w:cstheme="minorHAnsi"/>
-          <w:noProof/>
-          <w:lang w:val="ru-RU" w:eastAsia="ru-RU"/>
+          <w:lang w:val="ru-RU"/>
+        </w:rPr>
+      </w:pPr>
+      <w:r>
+        <w:rPr>
+          <w:rFonts w:cstheme="minorHAnsi"/>
+          <w:lang w:val="ru-RU"/>
         </w:rPr>
         <w:drawing>
-          <wp:inline distT="0" distB="0" distL="0" distR="0" wp14:anchorId="2A51B9AD" wp14:editId="1C4CFE16">
-            <wp:extent cx="3862425" cy="2188708"/>
-            <wp:effectExtent l="0" t="0" r="5080" b="2540"/>
-            <wp:docPr id="30" name="Рисунок 30"/>
+          <wp:inline distT="0" distB="0" distL="0" distR="0" wp14:anchorId="718F344A" wp14:editId="5D8FD9FD">
+            <wp:extent cx="4001414" cy="2263167"/>
+            <wp:effectExtent l="0" t="0" r="0" b="3810"/>
+            <wp:docPr id="10" name="Рисунок 10"/>
             <wp:cNvGraphicFramePr>
               <a:graphicFrameLocks xmlns:a="http://schemas.openxmlformats.org/drawingml/2006/main" noChangeAspect="1"/>
             </wp:cNvGraphicFramePr>
@@ -7222,7 +7274,7 @@
                   <pic:spPr>
                     <a:xfrm>
                       <a:off x="0" y="0"/>
-                      <a:ext cx="3883410" cy="2200600"/>
+                      <a:ext cx="4007062" cy="2266362"/>
                     </a:xfrm>
                     <a:prstGeom prst="rect">
                       <a:avLst/>
@@ -7243,7 +7295,7 @@
           <w:lang w:val="ru-RU"/>
         </w:rPr>
       </w:pPr>
-      <w:bookmarkStart w:id="21" w:name="_Toc51803155"/>
+      <w:bookmarkStart w:id="20" w:name="_Toc51803155"/>
       <w:r>
         <w:rPr>
           <w:rFonts w:cstheme="minorHAnsi"/>
@@ -7300,6 +7352,7 @@
         <w:rPr>
           <w:rFonts w:cstheme="minorHAnsi"/>
           <w:noProof/>
+          <w:lang w:val="ru-RU"/>
         </w:rPr>
         <w:t>13</w:t>
       </w:r>
@@ -7317,7 +7370,7 @@
         </w:rPr>
         <w:t>. Подгонка размеров элементов</w:t>
       </w:r>
-      <w:bookmarkEnd w:id="21"/>
+      <w:bookmarkEnd w:id="20"/>
       <w:r>
         <w:rPr>
           <w:rFonts w:cstheme="minorHAnsi"/>
@@ -7352,14 +7405,12 @@
       <w:r>
         <w:rPr>
           <w:rFonts w:cstheme="minorHAnsi"/>
-          <w:noProof/>
-          <w:lang w:val="ru-RU" w:eastAsia="ru-RU"/>
         </w:rPr>
         <w:drawing>
-          <wp:inline distT="0" distB="0" distL="0" distR="0" wp14:anchorId="50BC5C78" wp14:editId="65345690">
-            <wp:extent cx="5940425" cy="3354070"/>
-            <wp:effectExtent l="0" t="0" r="3175" b="0"/>
-            <wp:docPr id="31" name="Рисунок 31"/>
+          <wp:inline distT="0" distB="0" distL="0" distR="0" wp14:anchorId="78C17C0A" wp14:editId="70850BE3">
+            <wp:extent cx="4429743" cy="2505425"/>
+            <wp:effectExtent l="0" t="0" r="0" b="9525"/>
+            <wp:docPr id="7" name="Рисунок 7"/>
             <wp:cNvGraphicFramePr>
               <a:graphicFrameLocks xmlns:a="http://schemas.openxmlformats.org/drawingml/2006/main" noChangeAspect="1"/>
             </wp:cNvGraphicFramePr>
@@ -7379,7 +7430,7 @@
                   <pic:spPr>
                     <a:xfrm>
                       <a:off x="0" y="0"/>
-                      <a:ext cx="5940425" cy="3354070"/>
+                      <a:ext cx="4429743" cy="2505425"/>
                     </a:xfrm>
                     <a:prstGeom prst="rect">
                       <a:avLst/>
@@ -7400,7 +7451,7 @@
           <w:lang w:val="ru-RU"/>
         </w:rPr>
       </w:pPr>
-      <w:bookmarkStart w:id="22" w:name="_Toc51803156"/>
+      <w:bookmarkStart w:id="21" w:name="_Toc51803156"/>
       <w:r>
         <w:rPr>
           <w:rFonts w:cstheme="minorHAnsi"/>
@@ -7457,6 +7508,7 @@
         <w:rPr>
           <w:rFonts w:cstheme="minorHAnsi"/>
           <w:noProof/>
+          <w:lang w:val="ru-RU"/>
         </w:rPr>
         <w:t>14</w:t>
       </w:r>
@@ -7474,7 +7526,7 @@
         </w:rPr>
         <w:t>. Изменения в файлах ресурсов</w:t>
       </w:r>
-      <w:bookmarkEnd w:id="22"/>
+      <w:bookmarkEnd w:id="21"/>
     </w:p>
     <w:p>
       <w:pPr>
@@ -7499,7 +7551,7 @@
           <w:lang w:val="ru-RU"/>
         </w:rPr>
       </w:pPr>
-      <w:bookmarkStart w:id="23" w:name="_Toc51803129"/>
+      <w:bookmarkStart w:id="22" w:name="_Toc51803129"/>
       <w:r>
         <w:rPr>
           <w:rFonts w:cstheme="minorHAnsi"/>
@@ -7514,28 +7566,28 @@
         </w:rPr>
         <w:t>ConstraintLayout</w:t>
       </w:r>
+      <w:bookmarkEnd w:id="22"/>
+    </w:p>
+    <w:p>
+      <w:pPr>
+        <w:pStyle w:val="3"/>
+        <w:rPr>
+          <w:rFonts w:cstheme="minorHAnsi"/>
+          <w:lang w:val="ru-RU"/>
+        </w:rPr>
+      </w:pPr>
+      <w:bookmarkStart w:id="23" w:name="_Toc51803130"/>
+      <w:r>
+        <w:rPr>
+          <w:rFonts w:cstheme="minorHAnsi"/>
+          <w:lang w:val="ru-RU"/>
+        </w:rPr>
+        <w:t>Формулировка</w:t>
+      </w:r>
       <w:bookmarkEnd w:id="23"/>
     </w:p>
     <w:p>
       <w:pPr>
-        <w:pStyle w:val="3"/>
-        <w:rPr>
-          <w:rFonts w:cstheme="minorHAnsi"/>
-          <w:lang w:val="ru-RU"/>
-        </w:rPr>
-      </w:pPr>
-      <w:bookmarkStart w:id="24" w:name="_Toc51803130"/>
-      <w:r>
-        <w:rPr>
-          <w:rFonts w:cstheme="minorHAnsi"/>
-          <w:lang w:val="ru-RU"/>
-        </w:rPr>
-        <w:t>Формулировка</w:t>
-      </w:r>
-      <w:bookmarkEnd w:id="24"/>
-    </w:p>
-    <w:p>
-      <w:pPr>
         <w:rPr>
           <w:rFonts w:cstheme="minorHAnsi"/>
           <w:lang w:val="ru-RU"/>
@@ -7582,6 +7634,7 @@
           <w:rFonts w:cstheme="minorHAnsi"/>
         </w:rPr>
       </w:pPr>
+      <w:bookmarkStart w:id="24" w:name="_GoBack"/>
       <w:r>
         <w:rPr>
           <w:rFonts w:cstheme="minorHAnsi"/>
@@ -7637,6 +7690,7 @@
           </wp:inline>
         </w:drawing>
       </w:r>
+      <w:bookmarkEnd w:id="24"/>
     </w:p>
     <w:p>
       <w:pPr>
@@ -7792,7 +7846,8 @@
       <w:r>
         <w:rPr>
           <w:rFonts w:cstheme="minorHAnsi"/>
-          <w:lang w:val="ru-RU"/>
+          <w:noProof/>
+          <w:lang w:val="ru-RU" w:eastAsia="ru-RU"/>
         </w:rPr>
         <w:drawing>
           <wp:inline distT="0" distB="0" distL="0" distR="0" wp14:anchorId="67DE93F2" wp14:editId="60DEA160">
@@ -7898,6 +7953,7 @@
         <w:rPr>
           <w:rFonts w:cstheme="minorHAnsi"/>
           <w:noProof/>
+          <w:lang w:val="ru-RU"/>
         </w:rPr>
         <w:t>16</w:t>
       </w:r>
@@ -7973,7 +8029,8 @@
       <w:r>
         <w:rPr>
           <w:rFonts w:cstheme="minorHAnsi"/>
-          <w:lang w:val="ru-RU"/>
+          <w:noProof/>
+          <w:lang w:val="ru-RU" w:eastAsia="ru-RU"/>
         </w:rPr>
         <w:drawing>
           <wp:inline distT="0" distB="0" distL="0" distR="0" wp14:anchorId="57E1C062" wp14:editId="0A9E47A5">
@@ -8237,7 +8294,8 @@
       <w:r>
         <w:rPr>
           <w:rFonts w:cstheme="minorHAnsi"/>
-          <w:lang w:val="ru-RU"/>
+          <w:noProof/>
+          <w:lang w:val="ru-RU" w:eastAsia="ru-RU"/>
         </w:rPr>
         <w:drawing>
           <wp:inline distT="0" distB="0" distL="0" distR="0" wp14:anchorId="752F48D3" wp14:editId="3209B639">
@@ -8341,6 +8399,7 @@
         <w:rPr>
           <w:rFonts w:cstheme="minorHAnsi"/>
           <w:noProof/>
+          <w:lang w:val="ru-RU"/>
         </w:rPr>
         <w:t>18</w:t>
       </w:r>
@@ -8406,7 +8465,8 @@
       <w:r>
         <w:rPr>
           <w:rFonts w:cstheme="minorHAnsi"/>
-          <w:lang w:val="ru-RU"/>
+          <w:noProof/>
+          <w:lang w:val="ru-RU" w:eastAsia="ru-RU"/>
         </w:rPr>
         <w:drawing>
           <wp:inline distT="0" distB="0" distL="0" distR="0" wp14:anchorId="39A06E04" wp14:editId="5AA969F7">
@@ -9025,23 +9085,7 @@
           <w:color w:val="24292E"/>
           <w:shd w:val="clear" w:color="auto" w:fill="FFFFFF"/>
         </w:rPr>
-        <w:t xml:space="preserve"> </w:t>
-      </w:r>
-      <w:r>
-        <w:rPr>
-          <w:rFonts w:cstheme="minorHAnsi"/>
-          <w:color w:val="24292E"/>
-          <w:shd w:val="clear" w:color="auto" w:fill="FFFFFF"/>
-        </w:rPr>
-        <w:t>–</w:t>
-      </w:r>
-      <w:r>
-        <w:rPr>
-          <w:rFonts w:cstheme="minorHAnsi"/>
-          <w:color w:val="24292E"/>
-          <w:shd w:val="clear" w:color="auto" w:fill="FFFFFF"/>
-        </w:rPr>
-        <w:t xml:space="preserve"> </w:t>
+        <w:t xml:space="preserve"> – </w:t>
       </w:r>
       <w:r>
         <w:rPr>
@@ -9467,34 +9511,7 @@
           <w:shd w:val="clear" w:color="auto" w:fill="FFFFFF"/>
           <w:lang w:val="ru-RU"/>
         </w:rPr>
-        <w:t xml:space="preserve">– «вес» содержимого в </w:t>
-      </w:r>
-      <w:r>
-        <w:rPr>
-          <w:rFonts w:cstheme="minorHAnsi"/>
-          <w:color w:val="24292E"/>
-          <w:shd w:val="clear" w:color="auto" w:fill="FFFFFF"/>
-          <w:lang w:val="ru-RU"/>
-        </w:rPr>
-        <w:t>вертик</w:t>
-      </w:r>
-      <w:r>
-        <w:rPr>
-          <w:rFonts w:cstheme="minorHAnsi"/>
-          <w:color w:val="24292E"/>
-          <w:shd w:val="clear" w:color="auto" w:fill="FFFFFF"/>
-          <w:lang w:val="ru-RU"/>
-        </w:rPr>
-        <w:t>альной плоскости</w:t>
-      </w:r>
-      <w:r>
-        <w:rPr>
-          <w:rFonts w:cstheme="minorHAnsi"/>
-          <w:color w:val="24292E"/>
-          <w:shd w:val="clear" w:color="auto" w:fill="FFFFFF"/>
-          <w:lang w:val="ru-RU"/>
-        </w:rPr>
-        <w:t>.</w:t>
+        <w:t>– «вес» содержимого в вертикальной плоскости.</w:t>
       </w:r>
     </w:p>
     <w:p>
@@ -9971,6 +9988,7 @@
         <w:docPartUnique/>
       </w:docPartObj>
     </w:sdtPr>
+    <w:sdtEndPr/>
     <w:sdtContent>
       <w:p>
         <w:pPr>
@@ -11595,6 +11613,7 @@
   <w:style w:type="character" w:default="1" w:styleId="a0">
     <w:name w:val="Default Paragraph Font"/>
     <w:uiPriority w:val="1"/>
+    <w:semiHidden/>
     <w:unhideWhenUsed/>
   </w:style>
   <w:style w:type="table" w:default="1" w:styleId="a1">
@@ -12646,7 +12665,7 @@
 </file>
 
 <file path=customXml/itemProps1.xml><?xml version="1.0" encoding="utf-8"?>
-<ds:datastoreItem xmlns:ds="http://schemas.openxmlformats.org/officeDocument/2006/customXml" ds:itemID="{13884141-D919-472A-9C48-EF74D991F9F2}">
+<ds:datastoreItem xmlns:ds="http://schemas.openxmlformats.org/officeDocument/2006/customXml" ds:itemID="{9D0FA316-B5C2-4125-B1D6-B91155D536BD}">
   <ds:schemaRefs>
     <ds:schemaRef ds:uri="http://schemas.openxmlformats.org/officeDocument/2006/bibliography"/>
   </ds:schemaRefs>

</xml_diff>